<commit_message>
MOD: ejercicio git grupal
</commit_message>
<xml_diff>
--- a/material/IntroProg/Ejercicios/3. Ciclos/4. For/3. EjerciciosCadenasFor(para clase).docx
+++ b/material/IntroProg/Ejercicios/3. Ciclos/4. For/3. EjerciciosCadenasFor(para clase).docx
@@ -62,7 +62,13 @@
         <w:jc w:val="both"/>
       </w:pPr>
       <w:r>
-        <w:t xml:space="preserve">Vuelva a hacer el ejercicio 5, pero ahora hágalo para un número </w:t>
+        <w:t xml:space="preserve">Vuelva a hacer el ejercicio </w:t>
+      </w:r>
+      <w:r>
+        <w:t>1</w:t>
+      </w:r>
+      <w:r>
+        <w:t xml:space="preserve">, pero ahora hágalo para un número </w:t>
       </w:r>
       <w:r>
         <w:rPr>
@@ -109,9 +115,57 @@
       <w:r>
         <w:t xml:space="preserve">Elabore una función que reciba por parámetro una cadena y cuente cuántas vocales tiene la cadena, cuantos espacios y cuantas letras m.  Al final retorne la suma de todos los contadores que usó. </w:t>
       </w:r>
+    </w:p>
+    <w:p>
+      <w:pPr>
+        <w:pStyle w:val="ListParagraph"/>
+        <w:spacing w:after="0"/>
+        <w:jc w:val="both"/>
+      </w:pPr>
+    </w:p>
+    <w:p>
+      <w:pPr>
+        <w:pStyle w:val="ListParagraph"/>
+        <w:spacing w:after="0"/>
+        <w:jc w:val="both"/>
+      </w:pPr>
+    </w:p>
+    <w:p>
+      <w:pPr>
+        <w:pStyle w:val="ListParagraph"/>
+        <w:spacing w:after="0"/>
+        <w:jc w:val="both"/>
+      </w:pPr>
+    </w:p>
+    <w:p>
+      <w:pPr>
+        <w:pStyle w:val="ListParagraph"/>
+        <w:spacing w:after="0"/>
+        <w:jc w:val="both"/>
+      </w:pPr>
+    </w:p>
+    <w:p>
+      <w:pPr>
+        <w:pStyle w:val="ListParagraph"/>
+        <w:spacing w:after="0"/>
+        <w:jc w:val="both"/>
+      </w:pPr>
+      <w:r>
+        <w:t xml:space="preserve">RETO: </w:t>
+      </w:r>
+    </w:p>
+    <w:p>
+      <w:pPr>
+        <w:pStyle w:val="ListParagraph"/>
+        <w:spacing w:after="0"/>
+        <w:jc w:val="both"/>
+      </w:pPr>
       <w:bookmarkStart w:id="0" w:name="_GoBack"/>
-      <w:bookmarkEnd w:id="0"/>
-    </w:p>
+      <w:r>
+        <w:t>Elabore una función que reciba una cadena y retorne la cadena con todas las letras que no sean vocales en mayúsculas.</w:t>
+      </w:r>
+    </w:p>
+    <w:bookmarkEnd w:id="0"/>
     <w:p>
       <w:pPr>
         <w:pStyle w:val="ListParagraph"/>
@@ -356,6 +410,7 @@
     <w:lsdException w:name="HTML Sample" w:semiHidden="1" w:unhideWhenUsed="1"/>
     <w:lsdException w:name="HTML Typewriter" w:semiHidden="1" w:unhideWhenUsed="1"/>
     <w:lsdException w:name="HTML Variable" w:semiHidden="1" w:unhideWhenUsed="1"/>
+    <w:lsdException w:name="Normal Table" w:semiHidden="1" w:unhideWhenUsed="1"/>
     <w:lsdException w:name="annotation subject" w:semiHidden="1" w:unhideWhenUsed="1"/>
     <w:lsdException w:name="No List" w:semiHidden="1" w:unhideWhenUsed="1"/>
     <w:lsdException w:name="Outline List 1" w:semiHidden="1" w:unhideWhenUsed="1"/>
@@ -401,9 +456,11 @@
     <w:lsdException w:name="Table Subtle 1" w:semiHidden="1" w:unhideWhenUsed="1"/>
     <w:lsdException w:name="Table Subtle 2" w:semiHidden="1" w:unhideWhenUsed="1"/>
     <w:lsdException w:name="Table Web 1" w:semiHidden="1" w:unhideWhenUsed="1"/>
+    <w:lsdException w:name="Table Web 2" w:semiHidden="1" w:unhideWhenUsed="1"/>
     <w:lsdException w:name="Table Web 3" w:semiHidden="1" w:unhideWhenUsed="1"/>
     <w:lsdException w:name="Balloon Text" w:semiHidden="1" w:unhideWhenUsed="1"/>
     <w:lsdException w:name="Table Grid" w:uiPriority="39"/>
+    <w:lsdException w:name="Table Theme" w:semiHidden="1" w:unhideWhenUsed="1"/>
     <w:lsdException w:name="Placeholder Text" w:semiHidden="1"/>
     <w:lsdException w:name="No Spacing" w:uiPriority="1" w:qFormat="1"/>
     <w:lsdException w:name="Light Shading" w:uiPriority="60"/>
@@ -675,6 +732,36 @@
       <w:ind w:left="720"/>
       <w:contextualSpacing/>
     </w:pPr>
+  </w:style>
+  <w:style w:type="paragraph" w:styleId="BalloonText">
+    <w:name w:val="Balloon Text"/>
+    <w:basedOn w:val="Normal"/>
+    <w:link w:val="BalloonTextChar"/>
+    <w:uiPriority w:val="99"/>
+    <w:semiHidden/>
+    <w:unhideWhenUsed/>
+    <w:rsid w:val="008B42AC"/>
+    <w:pPr>
+      <w:spacing w:after="0" w:line="240" w:lineRule="auto"/>
+    </w:pPr>
+    <w:rPr>
+      <w:rFonts w:ascii="Segoe UI" w:hAnsi="Segoe UI" w:cs="Segoe UI"/>
+      <w:sz w:val="18"/>
+      <w:szCs w:val="18"/>
+    </w:rPr>
+  </w:style>
+  <w:style w:type="character" w:customStyle="1" w:styleId="BalloonTextChar">
+    <w:name w:val="Balloon Text Char"/>
+    <w:basedOn w:val="DefaultParagraphFont"/>
+    <w:link w:val="BalloonText"/>
+    <w:uiPriority w:val="99"/>
+    <w:semiHidden/>
+    <w:rsid w:val="008B42AC"/>
+    <w:rPr>
+      <w:rFonts w:ascii="Segoe UI" w:eastAsia="Droid Sans Fallback" w:hAnsi="Segoe UI" w:cs="Segoe UI"/>
+      <w:sz w:val="18"/>
+      <w:szCs w:val="18"/>
+    </w:rPr>
   </w:style>
 </w:styles>
 </file>

</xml_diff>